<commit_message>
Nearing first pass layout for Rev B flight computer
</commit_message>
<xml_diff>
--- a/perovskite_switcher/Multiplexer notes.docx
+++ b/perovskite_switcher/Multiplexer notes.docx
@@ -1,6 +1,6 @@
 
 <file path=word/document.xml><?xml version="1.0" encoding="utf-8"?>
-<w:document xmlns:wpc="http://schemas.microsoft.com/office/word/2010/wordprocessingCanvas" xmlns:cx="http://schemas.microsoft.com/office/drawing/2014/chartex" xmlns:cx1="http://schemas.microsoft.com/office/drawing/2015/9/8/chartex" xmlns:cx2="http://schemas.microsoft.com/office/drawing/2015/10/21/chartex" xmlns:cx3="http://schemas.microsoft.com/office/drawing/2016/5/9/chartex" xmlns:cx4="http://schemas.microsoft.com/office/drawing/2016/5/10/chartex" xmlns:cx5="http://schemas.microsoft.com/office/drawing/2016/5/11/chartex" xmlns:cx6="http://schemas.microsoft.com/office/drawing/2016/5/12/chartex" xmlns:cx7="http://schemas.microsoft.com/office/drawing/2016/5/13/chartex" xmlns:cx8="http://schemas.microsoft.com/office/drawing/2016/5/14/chartex" xmlns:mc="http://schemas.openxmlformats.org/markup-compatibility/2006" xmlns:aink="http://schemas.microsoft.com/office/drawing/2016/ink" xmlns:am3d="http://schemas.microsoft.com/office/drawing/2017/model3d" xmlns:o="urn:schemas-microsoft-com:office:office" xmlns:oel="http://schemas.microsoft.com/office/2019/extlst" xmlns:r="http://schemas.openxmlformats.org/officeDocument/2006/relationships" xmlns:m="http://schemas.openxmlformats.org/officeDocument/2006/math" xmlns:v="urn:schemas-microsoft-com:vml" xmlns:wp14="http://schemas.microsoft.com/office/word/2010/wordprocessingDrawing" xmlns:wp="http://schemas.openxmlformats.org/drawingml/2006/wordprocessingDrawing" xmlns:w10="urn:schemas-microsoft-com:office:word" xmlns:w="http://schemas.openxmlformats.org/wordprocessingml/2006/main" xmlns:w14="http://schemas.microsoft.com/office/word/2010/wordml" xmlns:w15="http://schemas.microsoft.com/office/word/2012/wordml" xmlns:w16cex="http://schemas.microsoft.com/office/word/2018/wordml/cex" xmlns:w16cid="http://schemas.microsoft.com/office/word/2016/wordml/cid" xmlns:w16="http://schemas.microsoft.com/office/word/2018/wordml" xmlns:w16du="http://schemas.microsoft.com/office/word/2023/wordml/word16du" xmlns:w16sdtdh="http://schemas.microsoft.com/office/word/2020/wordml/sdtdatahash" xmlns:w16se="http://schemas.microsoft.com/office/word/2015/wordml/symex" xmlns:wpg="http://schemas.microsoft.com/office/word/2010/wordprocessingGroup" xmlns:wpi="http://schemas.microsoft.com/office/word/2010/wordprocessingInk" xmlns:wne="http://schemas.microsoft.com/office/word/2006/wordml" xmlns:wps="http://schemas.microsoft.com/office/word/2010/wordprocessingShape" mc:Ignorable="w14 w15 w16se w16cid w16 w16cex w16sdtdh wp14">
+<w:document xmlns:wpc="http://schemas.microsoft.com/office/word/2010/wordprocessingCanvas" xmlns:cx="http://schemas.microsoft.com/office/drawing/2014/chartex" xmlns:cx1="http://schemas.microsoft.com/office/drawing/2015/9/8/chartex" xmlns:cx2="http://schemas.microsoft.com/office/drawing/2015/10/21/chartex" xmlns:cx3="http://schemas.microsoft.com/office/drawing/2016/5/9/chartex" xmlns:cx4="http://schemas.microsoft.com/office/drawing/2016/5/10/chartex" xmlns:cx5="http://schemas.microsoft.com/office/drawing/2016/5/11/chartex" xmlns:cx6="http://schemas.microsoft.com/office/drawing/2016/5/12/chartex" xmlns:cx7="http://schemas.microsoft.com/office/drawing/2016/5/13/chartex" xmlns:cx8="http://schemas.microsoft.com/office/drawing/2016/5/14/chartex" xmlns:mc="http://schemas.openxmlformats.org/markup-compatibility/2006" xmlns:aink="http://schemas.microsoft.com/office/drawing/2016/ink" xmlns:am3d="http://schemas.microsoft.com/office/drawing/2017/model3d" xmlns:o="urn:schemas-microsoft-com:office:office" xmlns:oel="http://schemas.microsoft.com/office/2019/extlst" xmlns:r="http://schemas.openxmlformats.org/officeDocument/2006/relationships" xmlns:m="http://schemas.openxmlformats.org/officeDocument/2006/math" xmlns:v="urn:schemas-microsoft-com:vml" xmlns:wp14="http://schemas.microsoft.com/office/word/2010/wordprocessingDrawing" xmlns:wp="http://schemas.openxmlformats.org/drawingml/2006/wordprocessingDrawing" xmlns:w10="urn:schemas-microsoft-com:office:word" xmlns:w="http://schemas.openxmlformats.org/wordprocessingml/2006/main" xmlns:w14="http://schemas.microsoft.com/office/word/2010/wordml" xmlns:w15="http://schemas.microsoft.com/office/word/2012/wordml" xmlns:w16cex="http://schemas.microsoft.com/office/word/2018/wordml/cex" xmlns:w16cid="http://schemas.microsoft.com/office/word/2016/wordml/cid" xmlns:w16="http://schemas.microsoft.com/office/word/2018/wordml" xmlns:w16sdtdh="http://schemas.microsoft.com/office/word/2020/wordml/sdtdatahash" xmlns:w16se="http://schemas.microsoft.com/office/word/2015/wordml/symex" xmlns:wpg="http://schemas.microsoft.com/office/word/2010/wordprocessingGroup" xmlns:wpi="http://schemas.microsoft.com/office/word/2010/wordprocessingInk" xmlns:wne="http://schemas.microsoft.com/office/word/2006/wordml" xmlns:wps="http://schemas.microsoft.com/office/word/2010/wordprocessingShape" mc:Ignorable="w14 w15 w16se w16cid w16 w16cex w16sdtdh wp14">
   <w:body>
     <w:p>
       <w:r>
@@ -16,8 +16,13 @@
         </w:numPr>
       </w:pPr>
       <w:r>
-        <w:t>Dual channel analog switches seemed to leak between channels when switching grounds, replace with single channel analog switches</w:t>
-      </w:r>
+        <w:t xml:space="preserve">Dual channel analog switches seemed to leak between channels when switching grounds, replace with single channel analog </w:t>
+      </w:r>
+      <w:proofErr w:type="gramStart"/>
+      <w:r>
+        <w:t>switches</w:t>
+      </w:r>
+      <w:proofErr w:type="gramEnd"/>
     </w:p>
     <w:p>
       <w:pPr>
@@ -28,8 +33,13 @@
         </w:numPr>
       </w:pPr>
       <w:r>
-        <w:t>Remove ground shorted pixels to prevent seeing them in the measurement</w:t>
-      </w:r>
+        <w:t xml:space="preserve">Remove ground shorted pixels to prevent seeing them in the </w:t>
+      </w:r>
+      <w:proofErr w:type="gramStart"/>
+      <w:r>
+        <w:t>measurement</w:t>
+      </w:r>
+      <w:proofErr w:type="gramEnd"/>
     </w:p>
     <w:p>
       <w:pPr>
@@ -40,8 +50,13 @@
         </w:numPr>
       </w:pPr>
       <w:r>
-        <w:t>Attempted isolated measurements</w:t>
-      </w:r>
+        <w:t xml:space="preserve">Attempted isolated </w:t>
+      </w:r>
+      <w:proofErr w:type="gramStart"/>
+      <w:r>
+        <w:t>measurements</w:t>
+      </w:r>
+      <w:proofErr w:type="gramEnd"/>
     </w:p>
     <w:p>
       <w:pPr>
@@ -52,8 +67,13 @@
         </w:numPr>
       </w:pPr>
       <w:r>
-        <w:t>Attempted reverse biasing the cells</w:t>
-      </w:r>
+        <w:t xml:space="preserve">Attempted reverse biasing the </w:t>
+      </w:r>
+      <w:proofErr w:type="gramStart"/>
+      <w:r>
+        <w:t>cells</w:t>
+      </w:r>
+      <w:proofErr w:type="gramEnd"/>
     </w:p>
     <w:p/>
     <w:p>
@@ -319,7 +339,21 @@
         <w:rPr>
           <w:rFonts w:eastAsiaTheme="minorEastAsia"/>
         </w:rPr>
-        <w:t xml:space="preserve">, which can be used to estimate the reduction of the voltage.  If the perovskite voltage is 1.2, then the attenuated voltage is 3 mV.  But, the solar cell produces current at around 300 mW, so 250 mA, which attenuated is 620 uA.  </w:t>
+        <w:t xml:space="preserve">, which can be used to estimate the reduction of the voltage.  If the perovskite voltage is 1.2, then the attenuated voltage is 3 mV.  </w:t>
+      </w:r>
+      <w:proofErr w:type="gramStart"/>
+      <w:r>
+        <w:rPr>
+          <w:rFonts w:eastAsiaTheme="minorEastAsia"/>
+        </w:rPr>
+        <w:t>But,</w:t>
+      </w:r>
+      <w:proofErr w:type="gramEnd"/>
+      <w:r>
+        <w:rPr>
+          <w:rFonts w:eastAsiaTheme="minorEastAsia"/>
+        </w:rPr>
+        <w:t xml:space="preserve"> the solar cell produces current at around 300 mW, so 250 mA, which attenuated is 620 uA.  </w:t>
       </w:r>
     </w:p>
     <w:p>
@@ -339,6 +373,7 @@
       <w:r>
         <w:rPr>
           <w:rFonts w:eastAsiaTheme="minorEastAsia"/>
+          <w:noProof/>
         </w:rPr>
         <w:drawing>
           <wp:inline distT="0" distB="0" distL="0" distR="0" wp14:anchorId="6EC29C10" wp14:editId="026F78A6">
@@ -401,7 +436,21 @@
         <w:rPr>
           <w:rFonts w:eastAsiaTheme="minorEastAsia"/>
         </w:rPr>
-        <w:t xml:space="preserve">Looking at a MOSFET, which can be modeled as an ideal switch, there are two options for the connection between the source and drain.  The conduction channel is a low resistance path when the MOSFET is on, but when the MOSFET is off, the conduction path because very high resistance.  This means that the source and drain and never disconnected.  </w:t>
+        <w:t xml:space="preserve">Looking at </w:t>
+      </w:r>
+      <w:proofErr w:type="gramStart"/>
+      <w:r>
+        <w:rPr>
+          <w:rFonts w:eastAsiaTheme="minorEastAsia"/>
+        </w:rPr>
+        <w:t>a MOSFET</w:t>
+      </w:r>
+      <w:proofErr w:type="gramEnd"/>
+      <w:r>
+        <w:rPr>
+          <w:rFonts w:eastAsiaTheme="minorEastAsia"/>
+        </w:rPr>
+        <w:t xml:space="preserve">, which can be modeled as an ideal switch, there are two options for the connection between the source and drain.  The conduction channel is a low resistance path when the MOSFET is on, but when the MOSFET is off, the conduction path because very high resistance.  This means that the source and drain and never disconnected.  </w:t>
       </w:r>
       <w:r>
         <w:rPr>
@@ -463,6 +512,25 @@
       <w:r>
         <w:t xml:space="preserve"> </w:t>
       </w:r>
+    </w:p>
+    <w:p/>
+    <w:p>
+      <w:hyperlink r:id="rId7" w:history="1">
+        <w:proofErr w:type="spellStart"/>
+        <w:r>
+          <w:rPr>
+            <w:rStyle w:val="Hyperlink"/>
+          </w:rPr>
+          <w:t>opto</w:t>
+        </w:r>
+        <w:proofErr w:type="spellEnd"/>
+        <w:r>
+          <w:rPr>
+            <w:rStyle w:val="Hyperlink"/>
+          </w:rPr>
+          <w:t xml:space="preserve"> isolator - How can I multiplex fully isolated differential signals? - Electrical Engineering Stack Exchange</w:t>
+        </w:r>
+      </w:hyperlink>
     </w:p>
     <w:sectPr>
       <w:pgSz w:w="12240" w:h="15840"/>
@@ -475,7 +543,7 @@
 </file>
 
 <file path=word/numbering.xml><?xml version="1.0" encoding="utf-8"?>
-<w:numbering xmlns:wpc="http://schemas.microsoft.com/office/word/2010/wordprocessingCanvas" xmlns:cx="http://schemas.microsoft.com/office/drawing/2014/chartex" xmlns:cx1="http://schemas.microsoft.com/office/drawing/2015/9/8/chartex" xmlns:cx2="http://schemas.microsoft.com/office/drawing/2015/10/21/chartex" xmlns:cx3="http://schemas.microsoft.com/office/drawing/2016/5/9/chartex" xmlns:cx4="http://schemas.microsoft.com/office/drawing/2016/5/10/chartex" xmlns:cx5="http://schemas.microsoft.com/office/drawing/2016/5/11/chartex" xmlns:cx6="http://schemas.microsoft.com/office/drawing/2016/5/12/chartex" xmlns:cx7="http://schemas.microsoft.com/office/drawing/2016/5/13/chartex" xmlns:cx8="http://schemas.microsoft.com/office/drawing/2016/5/14/chartex" xmlns:mc="http://schemas.openxmlformats.org/markup-compatibility/2006" xmlns:aink="http://schemas.microsoft.com/office/drawing/2016/ink" xmlns:am3d="http://schemas.microsoft.com/office/drawing/2017/model3d" xmlns:o="urn:schemas-microsoft-com:office:office" xmlns:oel="http://schemas.microsoft.com/office/2019/extlst" xmlns:r="http://schemas.openxmlformats.org/officeDocument/2006/relationships" xmlns:m="http://schemas.openxmlformats.org/officeDocument/2006/math" xmlns:v="urn:schemas-microsoft-com:vml" xmlns:wp14="http://schemas.microsoft.com/office/word/2010/wordprocessingDrawing" xmlns:wp="http://schemas.openxmlformats.org/drawingml/2006/wordprocessingDrawing" xmlns:w10="urn:schemas-microsoft-com:office:word" xmlns:w="http://schemas.openxmlformats.org/wordprocessingml/2006/main" xmlns:w14="http://schemas.microsoft.com/office/word/2010/wordml" xmlns:w15="http://schemas.microsoft.com/office/word/2012/wordml" xmlns:w16cex="http://schemas.microsoft.com/office/word/2018/wordml/cex" xmlns:w16cid="http://schemas.microsoft.com/office/word/2016/wordml/cid" xmlns:w16="http://schemas.microsoft.com/office/word/2018/wordml" xmlns:w16du="http://schemas.microsoft.com/office/word/2023/wordml/word16du" xmlns:w16sdtdh="http://schemas.microsoft.com/office/word/2020/wordml/sdtdatahash" xmlns:w16se="http://schemas.microsoft.com/office/word/2015/wordml/symex" xmlns:wpg="http://schemas.microsoft.com/office/word/2010/wordprocessingGroup" xmlns:wpi="http://schemas.microsoft.com/office/word/2010/wordprocessingInk" xmlns:wne="http://schemas.microsoft.com/office/word/2006/wordml" xmlns:wps="http://schemas.microsoft.com/office/word/2010/wordprocessingShape" mc:Ignorable="w14 w15 w16se w16cid w16 w16cex w16sdtdh wp14">
+<w:numbering xmlns:wpc="http://schemas.microsoft.com/office/word/2010/wordprocessingCanvas" xmlns:cx="http://schemas.microsoft.com/office/drawing/2014/chartex" xmlns:cx1="http://schemas.microsoft.com/office/drawing/2015/9/8/chartex" xmlns:cx2="http://schemas.microsoft.com/office/drawing/2015/10/21/chartex" xmlns:cx3="http://schemas.microsoft.com/office/drawing/2016/5/9/chartex" xmlns:cx4="http://schemas.microsoft.com/office/drawing/2016/5/10/chartex" xmlns:cx5="http://schemas.microsoft.com/office/drawing/2016/5/11/chartex" xmlns:cx6="http://schemas.microsoft.com/office/drawing/2016/5/12/chartex" xmlns:cx7="http://schemas.microsoft.com/office/drawing/2016/5/13/chartex" xmlns:cx8="http://schemas.microsoft.com/office/drawing/2016/5/14/chartex" xmlns:mc="http://schemas.openxmlformats.org/markup-compatibility/2006" xmlns:aink="http://schemas.microsoft.com/office/drawing/2016/ink" xmlns:am3d="http://schemas.microsoft.com/office/drawing/2017/model3d" xmlns:o="urn:schemas-microsoft-com:office:office" xmlns:oel="http://schemas.microsoft.com/office/2019/extlst" xmlns:r="http://schemas.openxmlformats.org/officeDocument/2006/relationships" xmlns:m="http://schemas.openxmlformats.org/officeDocument/2006/math" xmlns:v="urn:schemas-microsoft-com:vml" xmlns:wp14="http://schemas.microsoft.com/office/word/2010/wordprocessingDrawing" xmlns:wp="http://schemas.openxmlformats.org/drawingml/2006/wordprocessingDrawing" xmlns:w10="urn:schemas-microsoft-com:office:word" xmlns:w="http://schemas.openxmlformats.org/wordprocessingml/2006/main" xmlns:w14="http://schemas.microsoft.com/office/word/2010/wordml" xmlns:w15="http://schemas.microsoft.com/office/word/2012/wordml" xmlns:w16cex="http://schemas.microsoft.com/office/word/2018/wordml/cex" xmlns:w16cid="http://schemas.microsoft.com/office/word/2016/wordml/cid" xmlns:w16="http://schemas.microsoft.com/office/word/2018/wordml" xmlns:w16sdtdh="http://schemas.microsoft.com/office/word/2020/wordml/sdtdatahash" xmlns:w16se="http://schemas.microsoft.com/office/word/2015/wordml/symex" xmlns:wpg="http://schemas.microsoft.com/office/word/2010/wordprocessingGroup" xmlns:wpi="http://schemas.microsoft.com/office/word/2010/wordprocessingInk" xmlns:wne="http://schemas.microsoft.com/office/word/2006/wordml" xmlns:wps="http://schemas.microsoft.com/office/word/2010/wordprocessingShape" mc:Ignorable="w14 w15 w16se w16cid w16 w16cex w16sdtdh wp14">
   <w:abstractNum w:abstractNumId="0" w15:restartNumberingAfterBreak="0">
     <w:nsid w:val="41A46717"/>
     <w:multiLevelType w:val="hybridMultilevel"/>

</xml_diff>